<commit_message>
Updated report and generated UML
</commit_message>
<xml_diff>
--- a/report.docx
+++ b/report.docx
@@ -4,7 +4,9 @@
   <w:body>
     <w:p>
       <w:pPr>
-        <w:pStyle w:val="Normal"/>
+        <w:pStyle w:val="Title"/>
+        <w:spacing w:before="240" w:after="120"/>
+        <w:jc w:val="center"/>
         <w:rPr/>
       </w:pPr>
       <w:r>
@@ -254,7 +256,11 @@
       </w:pPr>
       <w:r>
         <w:rPr/>
-        <w:t>Our Game/Player/Pet classes didn’t change from the original design much, mostly it was adding more functionality.</w:t>
+        <w:t xml:space="preserve">Our Game/Player/Pet classes didn’t change from the original design much, mostly it was adding more functionality. </w:t>
+      </w:r>
+      <w:r>
+        <w:rPr/>
+        <w:t>We did lack a lot of the later features we needed in our initial UML design, generally from overlooking elements of the spec or not taking into account UI functionality.</w:t>
       </w:r>
     </w:p>
     <w:p>
@@ -429,5 +435,20 @@
       <w:rFonts w:cs="Lohit Devanagari"/>
     </w:rPr>
   </w:style>
+  <w:style w:type="paragraph" w:styleId="Title">
+    <w:name w:val="Title"/>
+    <w:basedOn w:val="Heading"/>
+    <w:next w:val="TextBody"/>
+    <w:qFormat/>
+    <w:pPr>
+      <w:jc w:val="center"/>
+    </w:pPr>
+    <w:rPr>
+      <w:b/>
+      <w:bCs/>
+      <w:sz w:val="56"/>
+      <w:szCs w:val="56"/>
+    </w:rPr>
+  </w:style>
 </w:styles>
 </file>
</xml_diff>